<commit_message>
update diagramme doc 2
</commit_message>
<xml_diff>
--- a/ATELIER1_CHEVEREAU_DOHOU_SPINARD_MALEK.docx
+++ b/ATELIER1_CHEVEREAU_DOHOU_SPINARD_MALEK.docx
@@ -58,14 +58,11 @@
     </w:p>
     <w:p>
       <w:r>
-        <w:rPr>
-          <w:noProof/>
-        </w:rPr>
         <w:drawing>
-          <wp:inline distT="0" distB="0" distL="0" distR="0" wp14:anchorId="072F3F05" wp14:editId="2B50EB69">
-            <wp:extent cx="5752465" cy="3177540"/>
-            <wp:effectExtent l="0" t="0" r="635" b="3810"/>
-            <wp:docPr id="1860315828" name="Image 2"/>
+          <wp:inline distT="0" distB="0" distL="0" distR="0" wp14:anchorId="6FF9298E" wp14:editId="054E0FF4">
+            <wp:extent cx="5760720" cy="2947670"/>
+            <wp:effectExtent l="0" t="0" r="0" b="5080"/>
+            <wp:docPr id="1655283352" name="Image 1" descr="Une image contenant texte, diagramme, capture d’écran, Plan&#10;&#10;Description générée automatiquement"/>
             <wp:cNvGraphicFramePr>
               <a:graphicFrameLocks xmlns:a="http://schemas.openxmlformats.org/drawingml/2006/main" noChangeAspect="1"/>
             </wp:cNvGraphicFramePr>
@@ -73,36 +70,23 @@
               <a:graphicData uri="http://schemas.openxmlformats.org/drawingml/2006/picture">
                 <pic:pic xmlns:pic="http://schemas.openxmlformats.org/drawingml/2006/picture">
                   <pic:nvPicPr>
-                    <pic:cNvPr id="0" name="Picture 2"/>
-                    <pic:cNvPicPr>
-                      <a:picLocks noChangeAspect="1" noChangeArrowheads="1"/>
-                    </pic:cNvPicPr>
+                    <pic:cNvPr id="1655283352" name="Image 1" descr="Une image contenant texte, diagramme, capture d’écran, Plan&#10;&#10;Description générée automatiquement"/>
+                    <pic:cNvPicPr/>
                   </pic:nvPicPr>
                   <pic:blipFill>
-                    <a:blip r:embed="rId5">
-                      <a:extLst>
-                        <a:ext uri="{28A0092B-C50C-407E-A947-70E740481C1C}">
-                          <a14:useLocalDpi xmlns:a14="http://schemas.microsoft.com/office/drawing/2010/main" val="0"/>
-                        </a:ext>
-                      </a:extLst>
-                    </a:blip>
-                    <a:srcRect/>
+                    <a:blip r:embed="rId5"/>
                     <a:stretch>
                       <a:fillRect/>
                     </a:stretch>
                   </pic:blipFill>
-                  <pic:spPr bwMode="auto">
+                  <pic:spPr>
                     <a:xfrm>
                       <a:off x="0" y="0"/>
-                      <a:ext cx="5752465" cy="3177540"/>
+                      <a:ext cx="5760720" cy="2947670"/>
                     </a:xfrm>
                     <a:prstGeom prst="rect">
                       <a:avLst/>
                     </a:prstGeom>
-                    <a:noFill/>
-                    <a:ln>
-                      <a:noFill/>
-                    </a:ln>
                   </pic:spPr>
                 </pic:pic>
               </a:graphicData>
@@ -190,6 +174,9 @@
     </w:p>
     <w:p>
       <w:r>
+        <w:rPr>
+          <w:noProof/>
+        </w:rPr>
         <w:drawing>
           <wp:inline distT="0" distB="0" distL="0" distR="0" wp14:anchorId="5D09B256" wp14:editId="54011ABD">
             <wp:extent cx="5760720" cy="5020945"/>
@@ -233,24 +220,14 @@
       </w:pPr>
       <w:r>
         <w:lastRenderedPageBreak/>
-        <w:t xml:space="preserve">Tableau comparatif des </w:t>
-      </w:r>
-      <w:proofErr w:type="spellStart"/>
-      <w:r>
-        <w:t>frameworks</w:t>
-      </w:r>
-      <w:proofErr w:type="spellEnd"/>
-      <w:r>
-        <w:t xml:space="preserve"> </w:t>
-      </w:r>
-      <w:proofErr w:type="spellStart"/>
-      <w:r>
-        <w:t>FrontEnd</w:t>
-      </w:r>
-      <w:proofErr w:type="spellEnd"/>
+        <w:t>Tableau comparatif des frameworks FrontEnd</w:t>
+      </w:r>
     </w:p>
     <w:p>
       <w:r>
+        <w:rPr>
+          <w:noProof/>
+        </w:rPr>
         <w:drawing>
           <wp:inline distT="0" distB="0" distL="0" distR="0" wp14:anchorId="151CBC5E" wp14:editId="5C0B99A1">
             <wp:extent cx="5760720" cy="5219700"/>

</xml_diff>